<commit_message>
Se ha creado la tabla de pruebas.
</commit_message>
<xml_diff>
--- a/Kakuro.docx
+++ b/Kakuro.docx
@@ -110,28 +110,14 @@
                         <w:sz w:val="36"/>
                         <w:szCs w:val="36"/>
                       </w:rPr>
-                      <w:t xml:space="preserve"> </w:t>
+                      <w:t xml:space="preserve"> Sonia Díaz Santos</w:t>
                     </w:r>
                     <w:r>
                       <w:rPr>
                         <w:sz w:val="36"/>
                         <w:szCs w:val="36"/>
                       </w:rPr>
-                      <w:t>Sonia Díaz Santos</w:t>
-                    </w:r>
-                    <w:r>
-                      <w:rPr>
-                        <w:sz w:val="36"/>
-                        <w:szCs w:val="36"/>
-                      </w:rPr>
-                      <w:t xml:space="preserve">, </w:t>
-                    </w:r>
-                    <w:r>
-                      <w:rPr>
-                        <w:sz w:val="36"/>
-                        <w:szCs w:val="36"/>
-                      </w:rPr>
-                      <w:t>Jorge González Cabrera</w:t>
+                      <w:t>, Jorge González Cabrera</w:t>
                     </w:r>
                   </w:p>
                 </w:sdtContent>
@@ -169,13 +155,8 @@
                       <w:jc w:val="center"/>
                     </w:pPr>
                     <w:r>
-                      <w:t xml:space="preserve">El objetivo del proyecto es la realización de un sistema basado en el conocimiento usando </w:t>
+                      <w:t>El objetivo del proyecto es la realización de un sistema basado en el conocimiento usando Prolog</w:t>
                     </w:r>
-                    <w:proofErr w:type="spellStart"/>
-                    <w:r>
-                      <w:t>Prolog</w:t>
-                    </w:r>
-                    <w:proofErr w:type="spellEnd"/>
                     <w:r>
                       <w:t>.</w:t>
                     </w:r>
@@ -186,18 +167,7 @@
                       <w:t>E</w:t>
                     </w:r>
                     <w:r>
-                      <w:t xml:space="preserve">n nuestro caso de </w:t>
-                    </w:r>
-                    <w:proofErr w:type="spellStart"/>
-                    <w:r>
-                      <w:t>Kakuro</w:t>
-                    </w:r>
-                    <w:proofErr w:type="spellEnd"/>
-                    <w:r>
-                      <w:t>,</w:t>
-                    </w:r>
-                    <w:r>
-                      <w:t xml:space="preserve"> </w:t>
+                      <w:t xml:space="preserve">n nuestro caso de Kakuro, </w:t>
                     </w:r>
                     <w:r>
                       <w:t xml:space="preserve">un puzle japonés </w:t>
@@ -254,20 +224,16 @@
             <w:br w:type="page"/>
           </w:r>
         </w:p>
-        <w:bookmarkStart w:id="0" w:name="_GoBack" w:displacedByCustomXml="next"/>
-        <w:bookmarkEnd w:id="0" w:displacedByCustomXml="next"/>
       </w:sdtContent>
     </w:sdt>
     <w:p>
       <w:pPr>
         <w:pStyle w:val="Ttulo"/>
       </w:pPr>
-      <w:proofErr w:type="spellStart"/>
       <w:r>
         <w:lastRenderedPageBreak/>
         <w:t>Kakuro</w:t>
       </w:r>
-      <w:proofErr w:type="spellEnd"/>
     </w:p>
     <w:p>
       <w:pPr>
@@ -288,15 +254,7 @@
         <w:jc w:val="both"/>
       </w:pPr>
       <w:r>
-        <w:t xml:space="preserve">El </w:t>
-      </w:r>
-      <w:proofErr w:type="spellStart"/>
-      <w:r>
-        <w:t>Kakuro</w:t>
-      </w:r>
-      <w:proofErr w:type="spellEnd"/>
-      <w:r>
-        <w:t xml:space="preserve"> es un rompecabezas que consiste en una cuadrícula, en la que tendremos que rellenar algunos de los cuadrados con números del 1 al 9.</w:t>
+        <w:t>El Kakuro es un rompecabezas que consiste en una cuadrícula, en la que tendremos que rellenar algunos de los cuadrados con números del 1 al 9.</w:t>
       </w:r>
     </w:p>
     <w:p>
@@ -424,15 +382,7 @@
         <w:jc w:val="both"/>
       </w:pPr>
       <w:r>
-        <w:t>En primer lugar, cuando llamamos a nuestra función ‘</w:t>
-      </w:r>
-      <w:proofErr w:type="spellStart"/>
-      <w:r>
-        <w:t>kakuro</w:t>
-      </w:r>
-      <w:proofErr w:type="spellEnd"/>
-      <w:r>
-        <w:t>’ necesitamos tres valores. El primero</w:t>
+        <w:t>En primer lugar, cuando llamamos a nuestra función ‘kakuro’ necesitamos tres valores. El primero</w:t>
       </w:r>
       <w:r>
         <w:t xml:space="preserve">, </w:t>
@@ -509,15 +459,7 @@
         <w:t>sección</w:t>
       </w:r>
       <w:r>
-        <w:t xml:space="preserve"> y, en segundo lugar, un </w:t>
-      </w:r>
-      <w:proofErr w:type="spellStart"/>
-      <w:r>
-        <w:t>array</w:t>
-      </w:r>
-      <w:proofErr w:type="spellEnd"/>
-      <w:r>
-        <w:t xml:space="preserve"> de los números disponibles, para evitar que se repitan en una misma fila</w:t>
+        <w:t xml:space="preserve"> y, en segundo lugar, un array de los números disponibles, para evitar que se repitan en una misma fila</w:t>
       </w:r>
       <w:r>
         <w:t xml:space="preserve"> y que sólo se puedan usar números del 1 al 9</w:t>
@@ -579,15 +521,7 @@
         <w:t>’ trabajada en prácticas</w:t>
       </w:r>
       <w:r>
-        <w:t xml:space="preserve"> para comprobar si el primer elemento pertenece a uno de los posibles y en tal caso obtener un nuevo </w:t>
-      </w:r>
-      <w:proofErr w:type="spellStart"/>
-      <w:r>
-        <w:t>array</w:t>
-      </w:r>
-      <w:proofErr w:type="spellEnd"/>
-      <w:r>
-        <w:t xml:space="preserve"> que elimine dicho elemento. Al haber un número, el acumulador debe aumentar, por lo que se le suma el valor del número asignado a dicha casilla. Por último, se vuelve a llamar a la función con el nuevo acumulador, los nuevos números disponibles y quitando el primer valor de la primera fila ya que lo acabamos de comprobar.</w:t>
+        <w:t xml:space="preserve"> para comprobar si el primer elemento pertenece a uno de los posibles y en tal caso obtener un nuevo array que elimine dicho elemento. Al haber un número, el acumulador debe aumentar, por lo que se le suma el valor del número asignado a dicha casilla. Por último, se vuelve a llamar a la función con el nuevo acumulador, los nuevos números disponibles y quitando el primer valor de la primera fila ya que lo acabamos de comprobar.</w:t>
       </w:r>
     </w:p>
     <w:p>
@@ -658,15 +592,7 @@
         <w:jc w:val="both"/>
       </w:pPr>
       <w:r>
-        <w:t xml:space="preserve">Finalmente, una comprobación acaba correctamente si la matriz y el </w:t>
-      </w:r>
-      <w:proofErr w:type="spellStart"/>
-      <w:r>
-        <w:t>array</w:t>
-      </w:r>
-      <w:proofErr w:type="spellEnd"/>
-      <w:r>
-        <w:t xml:space="preserve"> de l</w:t>
+        <w:t>Finalmente, una comprobación acaba correctamente si la matriz y el array de l</w:t>
       </w:r>
       <w:r>
         <w:t xml:space="preserve">os valores de las </w:t>
@@ -686,42 +612,7 @@
         <w:rPr>
           <w:color w:val="FF0000"/>
         </w:rPr>
-        <w:t xml:space="preserve">Para el método de impresión tenemos varias etapas. La función </w:t>
-      </w:r>
-      <w:proofErr w:type="spellStart"/>
-      <w:r>
-        <w:rPr>
-          <w:color w:val="FF0000"/>
-        </w:rPr>
-        <w:t>write_sum</w:t>
-      </w:r>
-      <w:proofErr w:type="spellEnd"/>
-      <w:r>
-        <w:rPr>
-          <w:color w:val="FF0000"/>
-        </w:rPr>
-        <w:t xml:space="preserve"> es llamada desde la función principal </w:t>
-      </w:r>
-      <w:proofErr w:type="spellStart"/>
-      <w:r>
-        <w:rPr>
-          <w:color w:val="FF0000"/>
-        </w:rPr>
-        <w:t>kakuro</w:t>
-      </w:r>
-      <w:proofErr w:type="spellEnd"/>
-      <w:r>
-        <w:rPr>
-          <w:color w:val="FF0000"/>
-        </w:rPr>
-        <w:t xml:space="preserve"> para imprimir tanto la matriz como el resultado de las sumas horizontales y verticales. Aquí se produce una subdivisión entre la función imprimir que sirve para imprimir todos los elementos de una determinada fila llamada tanto para imprimir el vector de sumas horizontales y verticales como para imprimir fila por fila la matriz, y la función </w:t>
-      </w:r>
-      <w:proofErr w:type="spellStart"/>
-      <w:r>
-        <w:rPr>
-          <w:color w:val="FF0000"/>
-        </w:rPr>
-        <w:t>imprimir_mat</w:t>
+        <w:t>Para el método de impresión tenemos varias etapas. La función write_sum es llamada desde la función principal kakuro para imprimir tanto la matriz como el resultado de las sumas horizontales y verticales. Aquí se produce una subdivisión entre la función imprimir que sirve para imprimir todos los elementos de una determinada fila llamada tanto para imprimir el vector de sumas horizontales y verticales como para imprimir fila por fila la matriz, y la función imprimir_mat</w:t>
       </w:r>
       <w:r>
         <w:rPr>
@@ -733,28 +624,7 @@
         <w:rPr>
           <w:color w:val="FF0000"/>
         </w:rPr>
-        <w:t>ix</w:t>
-      </w:r>
-      <w:proofErr w:type="spellEnd"/>
-      <w:r>
-        <w:rPr>
-          <w:color w:val="FF0000"/>
-        </w:rPr>
-        <w:t xml:space="preserve"> que sirve para imprimir la matriz que es en sí el juego </w:t>
-      </w:r>
-      <w:proofErr w:type="spellStart"/>
-      <w:r>
-        <w:rPr>
-          <w:color w:val="FF0000"/>
-        </w:rPr>
-        <w:t>kakuro</w:t>
-      </w:r>
-      <w:proofErr w:type="spellEnd"/>
-      <w:r>
-        <w:rPr>
-          <w:color w:val="FF0000"/>
-        </w:rPr>
-        <w:t>. Esta función imprime fila por fila llamando a la función imprimir para así imprimir la</w:t>
+        <w:t>ix que sirve para imprimir la matriz que es en sí el juego kakuro. Esta función imprime fila por fila llamando a la función imprimir para así imprimir la</w:t>
       </w:r>
       <w:r>
         <w:rPr>
@@ -886,15 +756,7 @@
         <w:t xml:space="preserve">a la función </w:t>
       </w:r>
       <w:r>
-        <w:t>podría crear una rama con valor 0. Para solucionarlo recurrimos a la función ‘</w:t>
-      </w:r>
-      <w:proofErr w:type="spellStart"/>
-      <w:r>
-        <w:t>nonvar</w:t>
-      </w:r>
-      <w:proofErr w:type="spellEnd"/>
-      <w:r>
-        <w:t>’, que nos permite saber si el valor que se le pasa tiene un valor asignado o no, y así permitir el 0 sólo si el usuario lo ha escrito.</w:t>
+        <w:t>podría crear una rama con valor 0. Para solucionarlo recurrimos a la función ‘nonvar’, que nos permite saber si el valor que se le pasa tiene un valor asignado o no, y así permitir el 0 sólo si el usuario lo ha escrito.</w:t>
       </w:r>
     </w:p>
     <w:p>
@@ -902,15 +764,7 @@
         <w:jc w:val="both"/>
       </w:pPr>
       <w:r>
-        <w:t xml:space="preserve">En menor medida, hubo un problema cuando pasábamos una variable para recibir el </w:t>
-      </w:r>
-      <w:proofErr w:type="spellStart"/>
-      <w:r>
-        <w:t>array</w:t>
-      </w:r>
-      <w:proofErr w:type="spellEnd"/>
-      <w:r>
-        <w:t xml:space="preserve"> con las sumas tanto en vertical como en horizontal. Como en el caso anterior, nos d</w:t>
+        <w:t>En menor medida, hubo un problema cuando pasábamos una variable para recibir el array con las sumas tanto en vertical como en horizontal. Como en el caso anterior, nos d</w:t>
       </w:r>
       <w:r>
         <w:t>imos</w:t>
@@ -955,15 +809,7 @@
     <w:p>
       <w:r>
         <w:lastRenderedPageBreak/>
-        <w:t>En el caso de Jorge González Cabrera, continuó con el resto de la realización del rompecabezas, mientras que Sonia Díaz Santos se encargó primordialmente de mostrar el resultado formateado por pantalla y de hacer la traspuesta de una matriz sin utilizar librerías propias de SWI-</w:t>
-      </w:r>
-      <w:proofErr w:type="spellStart"/>
-      <w:r>
-        <w:t>prolog</w:t>
-      </w:r>
-      <w:proofErr w:type="spellEnd"/>
-      <w:r>
-        <w:t>.</w:t>
+        <w:t>En el caso de Jorge González Cabrera, continuó con el resto de la realización del rompecabezas, mientras que Sonia Díaz Santos se encargó primordialmente de mostrar el resultado formateado por pantalla y de hacer la traspuesta de una matriz sin utilizar librerías propias de SWI-prolog.</w:t>
       </w:r>
     </w:p>
     <w:p>
@@ -982,6 +828,1236 @@
     <w:p/>
     <w:p>
       <w:pPr>
+        <w:jc w:val="both"/>
+        <w:cnfStyle w:val="000000100000" w:firstRow="0" w:lastRow="0" w:firstColumn="0" w:lastColumn="0" w:oddVBand="0" w:evenVBand="0" w:oddHBand="1" w:evenHBand="0" w:firstRowFirstColumn="0" w:firstRowLastColumn="0" w:lastRowFirstColumn="0" w:lastRowLastColumn="0"/>
+      </w:pPr>
+      <w:r>
+        <w:t>Aquí mostramos algunos datos sobre las capacidades del código. Como se puede apreciar, en muchos de los casos el resultado es inmediato, pero a partir de un cierto número aumenta considerablemente el tiempo. En los casos que hemos puesto ‘</w:t>
+      </w:r>
+      <w:r>
+        <w:t>Más de diez minutos</w:t>
+      </w:r>
+      <w:r>
+        <w:t>’ no ha llegado a conseguir el resultado tras diez minutos, pero sigue trabajando.  En otros el primer resultado es inmediato, pero a la hora de crear el resto del árbol para encontrar más soluciones tarda considerablemente debido al gran número de posibilidades que puede generar.</w:t>
+      </w:r>
+    </w:p>
+    <w:p>
+      <w:pPr>
+        <w:jc w:val="both"/>
+        <w:cnfStyle w:val="000000100000" w:firstRow="0" w:lastRow="0" w:firstColumn="0" w:lastColumn="0" w:oddVBand="0" w:evenVBand="0" w:oddHBand="1" w:evenHBand="0" w:firstRowFirstColumn="0" w:firstRowLastColumn="0" w:lastRowFirstColumn="0" w:lastRowLastColumn="0"/>
+      </w:pPr>
+      <w:r>
+        <w:t xml:space="preserve">En esta práctica hemos intentado conseguir el mayor numero de posibilidades en cuanto a que datos queremos averiguar, algunos de los cuales se encuentran en estas pruebas. Hay concretamente dos que no hemos planteado porque </w:t>
+      </w:r>
+      <w:r>
+        <w:t xml:space="preserve">dan información escaza para generar una solución en un tiempo razonable. </w:t>
+      </w:r>
+    </w:p>
+    <w:p>
+      <w:pPr>
+        <w:jc w:val="both"/>
+        <w:cnfStyle w:val="000000100000" w:firstRow="0" w:lastRow="0" w:firstColumn="0" w:lastColumn="0" w:oddVBand="0" w:evenVBand="0" w:oddHBand="1" w:evenHBand="0" w:firstRowFirstColumn="0" w:firstRowLastColumn="0" w:lastRowFirstColumn="0" w:lastRowLastColumn="0"/>
+      </w:pPr>
+      <w:r>
+        <w:t>En primer lugar, si queremos averiguar una fila concreta de la matriz dándole sólo una variable (en vez de una variable por posición) sólo podrá ejecutarse si ninguno de esos valores puede ser cero. Por otro lado, en el caso de requerir una matriz completa no especificando un número de filas ni de columnas por lo que el número de soluciones se hace extremadamente grande, pero en casos pequeños se puede observar la posibilidad de hacerlo.</w:t>
+      </w:r>
+    </w:p>
+    <w:p>
+      <w:pPr>
+        <w:jc w:val="both"/>
+        <w:cnfStyle w:val="000000100000" w:firstRow="0" w:lastRow="0" w:firstColumn="0" w:lastColumn="0" w:oddVBand="0" w:evenVBand="0" w:oddHBand="1" w:evenHBand="0" w:firstRowFirstColumn="0" w:firstRowLastColumn="0" w:lastRowFirstColumn="0" w:lastRowLastColumn="0"/>
+      </w:pPr>
+      <w:r>
+        <w:t>En otro caso, que sería darle todas las casillas con variables, pero diciéndole el tamaño del array y las casillas que no corresponden a valores, propondría muchas soluciones incluso en tamaño 2x2. Aún así no hemos comprobado todas las capacidades en este sentido.</w:t>
+      </w:r>
+    </w:p>
+    <w:p>
+      <w:pPr>
+        <w:cnfStyle w:val="000000100000" w:firstRow="0" w:lastRow="0" w:firstColumn="0" w:lastColumn="0" w:oddVBand="0" w:evenVBand="0" w:oddHBand="1" w:evenHBand="0" w:firstRowFirstColumn="0" w:firstRowLastColumn="0" w:lastRowFirstColumn="0" w:lastRowLastColumn="0"/>
+      </w:pPr>
+    </w:p>
+    <w:tbl>
+      <w:tblPr>
+        <w:tblStyle w:val="Tabladelista3-nfasis6"/>
+        <w:tblW w:w="0" w:type="auto"/>
+        <w:tblLook w:val="04A0" w:firstRow="1" w:lastRow="0" w:firstColumn="1" w:lastColumn="0" w:noHBand="0" w:noVBand="1"/>
+      </w:tblPr>
+      <w:tblGrid>
+        <w:gridCol w:w="2486"/>
+        <w:gridCol w:w="2487"/>
+        <w:gridCol w:w="2487"/>
+        <w:gridCol w:w="2487"/>
+      </w:tblGrid>
+      <w:tr>
+        <w:trPr>
+          <w:cnfStyle w:val="100000000000" w:firstRow="1" w:lastRow="0" w:firstColumn="0" w:lastColumn="0" w:oddVBand="0" w:evenVBand="0" w:oddHBand="0" w:evenHBand="0" w:firstRowFirstColumn="0" w:firstRowLastColumn="0" w:lastRowFirstColumn="0" w:lastRowLastColumn="0"/>
+          <w:trHeight w:val="680"/>
+        </w:trPr>
+        <w:tc>
+          <w:tcPr>
+            <w:cnfStyle w:val="001000000100" w:firstRow="0" w:lastRow="0" w:firstColumn="1" w:lastColumn="0" w:oddVBand="0" w:evenVBand="0" w:oddHBand="0" w:evenHBand="0" w:firstRowFirstColumn="1" w:firstRowLastColumn="0" w:lastRowFirstColumn="0" w:lastRowLastColumn="0"/>
+            <w:tcW w:w="2486" w:type="dxa"/>
+            <w:vAlign w:val="center"/>
+          </w:tcPr>
+          <w:p>
+            <w:pPr>
+              <w:jc w:val="center"/>
+            </w:pPr>
+            <w:r>
+              <w:t>Tamaño de matriz</w:t>
+            </w:r>
+          </w:p>
+        </w:tc>
+        <w:tc>
+          <w:tcPr>
+            <w:tcW w:w="2487" w:type="dxa"/>
+            <w:vAlign w:val="center"/>
+          </w:tcPr>
+          <w:p>
+            <w:pPr>
+              <w:jc w:val="center"/>
+              <w:cnfStyle w:val="100000000000" w:firstRow="1" w:lastRow="0" w:firstColumn="0" w:lastColumn="0" w:oddVBand="0" w:evenVBand="0" w:oddHBand="0" w:evenHBand="0" w:firstRowFirstColumn="0" w:firstRowLastColumn="0" w:lastRowFirstColumn="0" w:lastRowLastColumn="0"/>
+            </w:pPr>
+            <w:r>
+              <w:t>Nº de variables</w:t>
+            </w:r>
+          </w:p>
+        </w:tc>
+        <w:tc>
+          <w:tcPr>
+            <w:tcW w:w="2487" w:type="dxa"/>
+            <w:vAlign w:val="center"/>
+          </w:tcPr>
+          <w:p>
+            <w:pPr>
+              <w:jc w:val="center"/>
+              <w:cnfStyle w:val="100000000000" w:firstRow="1" w:lastRow="0" w:firstColumn="0" w:lastColumn="0" w:oddVBand="0" w:evenVBand="0" w:oddHBand="0" w:evenHBand="0" w:firstRowFirstColumn="0" w:firstRowLastColumn="0" w:lastRowFirstColumn="0" w:lastRowLastColumn="0"/>
+            </w:pPr>
+            <w:r>
+              <w:t>Ubicación de variables</w:t>
+            </w:r>
+          </w:p>
+        </w:tc>
+        <w:tc>
+          <w:tcPr>
+            <w:tcW w:w="2487" w:type="dxa"/>
+            <w:vAlign w:val="center"/>
+          </w:tcPr>
+          <w:p>
+            <w:pPr>
+              <w:jc w:val="center"/>
+              <w:cnfStyle w:val="100000000000" w:firstRow="1" w:lastRow="0" w:firstColumn="0" w:lastColumn="0" w:oddVBand="0" w:evenVBand="0" w:oddHBand="0" w:evenHBand="0" w:firstRowFirstColumn="0" w:firstRowLastColumn="0" w:lastRowFirstColumn="0" w:lastRowLastColumn="0"/>
+            </w:pPr>
+            <w:r>
+              <w:t>Tiempo aprox.</w:t>
+            </w:r>
+          </w:p>
+        </w:tc>
+      </w:tr>
+      <w:tr>
+        <w:trPr>
+          <w:cnfStyle w:val="000000100000" w:firstRow="0" w:lastRow="0" w:firstColumn="0" w:lastColumn="0" w:oddVBand="0" w:evenVBand="0" w:oddHBand="1" w:evenHBand="0" w:firstRowFirstColumn="0" w:firstRowLastColumn="0" w:lastRowFirstColumn="0" w:lastRowLastColumn="0"/>
+          <w:trHeight w:val="680"/>
+        </w:trPr>
+        <w:tc>
+          <w:tcPr>
+            <w:cnfStyle w:val="001000000000" w:firstRow="0" w:lastRow="0" w:firstColumn="1" w:lastColumn="0" w:oddVBand="0" w:evenVBand="0" w:oddHBand="0" w:evenHBand="0" w:firstRowFirstColumn="0" w:firstRowLastColumn="0" w:lastRowFirstColumn="0" w:lastRowLastColumn="0"/>
+            <w:tcW w:w="2486" w:type="dxa"/>
+            <w:vAlign w:val="center"/>
+          </w:tcPr>
+          <w:p>
+            <w:pPr>
+              <w:jc w:val="center"/>
+              <w:rPr>
+                <w:b w:val="0"/>
+              </w:rPr>
+            </w:pPr>
+            <w:r>
+              <w:rPr>
+                <w:b w:val="0"/>
+              </w:rPr>
+              <w:t>6x6</w:t>
+            </w:r>
+          </w:p>
+        </w:tc>
+        <w:tc>
+          <w:tcPr>
+            <w:tcW w:w="2487" w:type="dxa"/>
+            <w:vAlign w:val="center"/>
+          </w:tcPr>
+          <w:p>
+            <w:pPr>
+              <w:jc w:val="center"/>
+              <w:cnfStyle w:val="000000100000" w:firstRow="0" w:lastRow="0" w:firstColumn="0" w:lastColumn="0" w:oddVBand="0" w:evenVBand="0" w:oddHBand="1" w:evenHBand="0" w:firstRowFirstColumn="0" w:firstRowLastColumn="0" w:lastRowFirstColumn="0" w:lastRowLastColumn="0"/>
+            </w:pPr>
+            <w:r>
+              <w:t>0</w:t>
+            </w:r>
+          </w:p>
+        </w:tc>
+        <w:tc>
+          <w:tcPr>
+            <w:tcW w:w="2487" w:type="dxa"/>
+            <w:vAlign w:val="center"/>
+          </w:tcPr>
+          <w:p>
+            <w:pPr>
+              <w:jc w:val="center"/>
+              <w:cnfStyle w:val="000000100000" w:firstRow="0" w:lastRow="0" w:firstColumn="0" w:lastColumn="0" w:oddVBand="0" w:evenVBand="0" w:oddHBand="1" w:evenHBand="0" w:firstRowFirstColumn="0" w:firstRowLastColumn="0" w:lastRowFirstColumn="0" w:lastRowLastColumn="0"/>
+            </w:pPr>
+            <w:r>
+              <w:t>-</w:t>
+            </w:r>
+          </w:p>
+        </w:tc>
+        <w:tc>
+          <w:tcPr>
+            <w:tcW w:w="2487" w:type="dxa"/>
+            <w:vAlign w:val="center"/>
+          </w:tcPr>
+          <w:p>
+            <w:pPr>
+              <w:jc w:val="center"/>
+              <w:cnfStyle w:val="000000100000" w:firstRow="0" w:lastRow="0" w:firstColumn="0" w:lastColumn="0" w:oddVBand="0" w:evenVBand="0" w:oddHBand="1" w:evenHBand="0" w:firstRowFirstColumn="0" w:firstRowLastColumn="0" w:lastRowFirstColumn="0" w:lastRowLastColumn="0"/>
+            </w:pPr>
+            <w:r>
+              <w:t>Inmediato</w:t>
+            </w:r>
+          </w:p>
+        </w:tc>
+      </w:tr>
+      <w:tr>
+        <w:trPr>
+          <w:trHeight w:val="680"/>
+        </w:trPr>
+        <w:tc>
+          <w:tcPr>
+            <w:cnfStyle w:val="001000000000" w:firstRow="0" w:lastRow="0" w:firstColumn="1" w:lastColumn="0" w:oddVBand="0" w:evenVBand="0" w:oddHBand="0" w:evenHBand="0" w:firstRowFirstColumn="0" w:firstRowLastColumn="0" w:lastRowFirstColumn="0" w:lastRowLastColumn="0"/>
+            <w:tcW w:w="2486" w:type="dxa"/>
+            <w:vAlign w:val="center"/>
+          </w:tcPr>
+          <w:p>
+            <w:pPr>
+              <w:jc w:val="center"/>
+              <w:rPr>
+                <w:b w:val="0"/>
+              </w:rPr>
+            </w:pPr>
+            <w:r>
+              <w:rPr>
+                <w:b w:val="0"/>
+              </w:rPr>
+              <w:t>6x6</w:t>
+            </w:r>
+          </w:p>
+        </w:tc>
+        <w:tc>
+          <w:tcPr>
+            <w:tcW w:w="2487" w:type="dxa"/>
+            <w:vAlign w:val="center"/>
+          </w:tcPr>
+          <w:p>
+            <w:pPr>
+              <w:jc w:val="center"/>
+              <w:cnfStyle w:val="000000000000" w:firstRow="0" w:lastRow="0" w:firstColumn="0" w:lastColumn="0" w:oddVBand="0" w:evenVBand="0" w:oddHBand="0" w:evenHBand="0" w:firstRowFirstColumn="0" w:firstRowLastColumn="0" w:lastRowFirstColumn="0" w:lastRowLastColumn="0"/>
+            </w:pPr>
+            <w:r>
+              <w:t>6</w:t>
+            </w:r>
+          </w:p>
+        </w:tc>
+        <w:tc>
+          <w:tcPr>
+            <w:tcW w:w="2487" w:type="dxa"/>
+            <w:vAlign w:val="center"/>
+          </w:tcPr>
+          <w:p>
+            <w:pPr>
+              <w:jc w:val="center"/>
+              <w:cnfStyle w:val="000000000000" w:firstRow="0" w:lastRow="0" w:firstColumn="0" w:lastColumn="0" w:oddVBand="0" w:evenVBand="0" w:oddHBand="0" w:evenHBand="0" w:firstRowFirstColumn="0" w:firstRowLastColumn="0" w:lastRowFirstColumn="0" w:lastRowLastColumn="0"/>
+            </w:pPr>
+            <w:r>
+              <w:t>Posiciones concretas de matriz</w:t>
+            </w:r>
+          </w:p>
+        </w:tc>
+        <w:tc>
+          <w:tcPr>
+            <w:tcW w:w="2487" w:type="dxa"/>
+            <w:vAlign w:val="center"/>
+          </w:tcPr>
+          <w:p>
+            <w:pPr>
+              <w:jc w:val="center"/>
+              <w:cnfStyle w:val="000000000000" w:firstRow="0" w:lastRow="0" w:firstColumn="0" w:lastColumn="0" w:oddVBand="0" w:evenVBand="0" w:oddHBand="0" w:evenHBand="0" w:firstRowFirstColumn="0" w:firstRowLastColumn="0" w:lastRowFirstColumn="0" w:lastRowLastColumn="0"/>
+            </w:pPr>
+            <w:r>
+              <w:t>Inmediato</w:t>
+            </w:r>
+          </w:p>
+        </w:tc>
+      </w:tr>
+      <w:tr>
+        <w:trPr>
+          <w:cnfStyle w:val="000000100000" w:firstRow="0" w:lastRow="0" w:firstColumn="0" w:lastColumn="0" w:oddVBand="0" w:evenVBand="0" w:oddHBand="1" w:evenHBand="0" w:firstRowFirstColumn="0" w:firstRowLastColumn="0" w:lastRowFirstColumn="0" w:lastRowLastColumn="0"/>
+          <w:trHeight w:val="680"/>
+        </w:trPr>
+        <w:tc>
+          <w:tcPr>
+            <w:cnfStyle w:val="001000000000" w:firstRow="0" w:lastRow="0" w:firstColumn="1" w:lastColumn="0" w:oddVBand="0" w:evenVBand="0" w:oddHBand="0" w:evenHBand="0" w:firstRowFirstColumn="0" w:firstRowLastColumn="0" w:lastRowFirstColumn="0" w:lastRowLastColumn="0"/>
+            <w:tcW w:w="2486" w:type="dxa"/>
+            <w:vAlign w:val="center"/>
+          </w:tcPr>
+          <w:p>
+            <w:pPr>
+              <w:jc w:val="center"/>
+              <w:rPr>
+                <w:b w:val="0"/>
+              </w:rPr>
+            </w:pPr>
+            <w:r>
+              <w:rPr>
+                <w:b w:val="0"/>
+              </w:rPr>
+              <w:t>6x6</w:t>
+            </w:r>
+          </w:p>
+        </w:tc>
+        <w:tc>
+          <w:tcPr>
+            <w:tcW w:w="2487" w:type="dxa"/>
+            <w:vAlign w:val="center"/>
+          </w:tcPr>
+          <w:p>
+            <w:pPr>
+              <w:jc w:val="center"/>
+              <w:cnfStyle w:val="000000100000" w:firstRow="0" w:lastRow="0" w:firstColumn="0" w:lastColumn="0" w:oddVBand="0" w:evenVBand="0" w:oddHBand="1" w:evenHBand="0" w:firstRowFirstColumn="0" w:firstRowLastColumn="0" w:lastRowFirstColumn="0" w:lastRowLastColumn="0"/>
+            </w:pPr>
+            <w:r>
+              <w:t>12</w:t>
+            </w:r>
+          </w:p>
+        </w:tc>
+        <w:tc>
+          <w:tcPr>
+            <w:tcW w:w="2487" w:type="dxa"/>
+            <w:vAlign w:val="center"/>
+          </w:tcPr>
+          <w:p>
+            <w:pPr>
+              <w:jc w:val="center"/>
+              <w:cnfStyle w:val="000000100000" w:firstRow="0" w:lastRow="0" w:firstColumn="0" w:lastColumn="0" w:oddVBand="0" w:evenVBand="0" w:oddHBand="1" w:evenHBand="0" w:firstRowFirstColumn="0" w:firstRowLastColumn="0" w:lastRowFirstColumn="0" w:lastRowLastColumn="0"/>
+            </w:pPr>
+            <w:r>
+              <w:t>Posiciones concretas de matriz</w:t>
+            </w:r>
+          </w:p>
+        </w:tc>
+        <w:tc>
+          <w:tcPr>
+            <w:tcW w:w="2487" w:type="dxa"/>
+            <w:vAlign w:val="center"/>
+          </w:tcPr>
+          <w:p>
+            <w:pPr>
+              <w:jc w:val="center"/>
+              <w:cnfStyle w:val="000000100000" w:firstRow="0" w:lastRow="0" w:firstColumn="0" w:lastColumn="0" w:oddVBand="0" w:evenVBand="0" w:oddHBand="1" w:evenHBand="0" w:firstRowFirstColumn="0" w:firstRowLastColumn="0" w:lastRowFirstColumn="0" w:lastRowLastColumn="0"/>
+            </w:pPr>
+            <w:r>
+              <w:t>Inmediato</w:t>
+            </w:r>
+          </w:p>
+        </w:tc>
+      </w:tr>
+      <w:tr>
+        <w:trPr>
+          <w:trHeight w:val="680"/>
+        </w:trPr>
+        <w:tc>
+          <w:tcPr>
+            <w:cnfStyle w:val="001000000000" w:firstRow="0" w:lastRow="0" w:firstColumn="1" w:lastColumn="0" w:oddVBand="0" w:evenVBand="0" w:oddHBand="0" w:evenHBand="0" w:firstRowFirstColumn="0" w:firstRowLastColumn="0" w:lastRowFirstColumn="0" w:lastRowLastColumn="0"/>
+            <w:tcW w:w="2486" w:type="dxa"/>
+            <w:vAlign w:val="center"/>
+          </w:tcPr>
+          <w:p>
+            <w:pPr>
+              <w:jc w:val="center"/>
+              <w:rPr>
+                <w:b w:val="0"/>
+              </w:rPr>
+            </w:pPr>
+            <w:r>
+              <w:rPr>
+                <w:b w:val="0"/>
+              </w:rPr>
+              <w:lastRenderedPageBreak/>
+              <w:t>6x6</w:t>
+            </w:r>
+          </w:p>
+        </w:tc>
+        <w:tc>
+          <w:tcPr>
+            <w:tcW w:w="2487" w:type="dxa"/>
+            <w:vAlign w:val="center"/>
+          </w:tcPr>
+          <w:p>
+            <w:pPr>
+              <w:jc w:val="center"/>
+              <w:cnfStyle w:val="000000000000" w:firstRow="0" w:lastRow="0" w:firstColumn="0" w:lastColumn="0" w:oddVBand="0" w:evenVBand="0" w:oddHBand="0" w:evenHBand="0" w:firstRowFirstColumn="0" w:firstRowLastColumn="0" w:lastRowFirstColumn="0" w:lastRowLastColumn="0"/>
+            </w:pPr>
+            <w:r>
+              <w:t>18</w:t>
+            </w:r>
+          </w:p>
+        </w:tc>
+        <w:tc>
+          <w:tcPr>
+            <w:tcW w:w="2487" w:type="dxa"/>
+            <w:vAlign w:val="center"/>
+          </w:tcPr>
+          <w:p>
+            <w:pPr>
+              <w:jc w:val="center"/>
+              <w:cnfStyle w:val="000000000000" w:firstRow="0" w:lastRow="0" w:firstColumn="0" w:lastColumn="0" w:oddVBand="0" w:evenVBand="0" w:oddHBand="0" w:evenHBand="0" w:firstRowFirstColumn="0" w:firstRowLastColumn="0" w:lastRowFirstColumn="0" w:lastRowLastColumn="0"/>
+            </w:pPr>
+            <w:r>
+              <w:t>Posiciones concretas de matriz</w:t>
+            </w:r>
+          </w:p>
+        </w:tc>
+        <w:tc>
+          <w:tcPr>
+            <w:tcW w:w="2487" w:type="dxa"/>
+            <w:vAlign w:val="center"/>
+          </w:tcPr>
+          <w:p>
+            <w:pPr>
+              <w:jc w:val="center"/>
+              <w:cnfStyle w:val="000000000000" w:firstRow="0" w:lastRow="0" w:firstColumn="0" w:lastColumn="0" w:oddVBand="0" w:evenVBand="0" w:oddHBand="0" w:evenHBand="0" w:firstRowFirstColumn="0" w:firstRowLastColumn="0" w:lastRowFirstColumn="0" w:lastRowLastColumn="0"/>
+            </w:pPr>
+            <w:r>
+              <w:t>2 segundos</w:t>
+            </w:r>
+          </w:p>
+        </w:tc>
+      </w:tr>
+      <w:tr>
+        <w:trPr>
+          <w:cnfStyle w:val="000000100000" w:firstRow="0" w:lastRow="0" w:firstColumn="0" w:lastColumn="0" w:oddVBand="0" w:evenVBand="0" w:oddHBand="1" w:evenHBand="0" w:firstRowFirstColumn="0" w:firstRowLastColumn="0" w:lastRowFirstColumn="0" w:lastRowLastColumn="0"/>
+          <w:trHeight w:val="680"/>
+        </w:trPr>
+        <w:tc>
+          <w:tcPr>
+            <w:cnfStyle w:val="001000000000" w:firstRow="0" w:lastRow="0" w:firstColumn="1" w:lastColumn="0" w:oddVBand="0" w:evenVBand="0" w:oddHBand="0" w:evenHBand="0" w:firstRowFirstColumn="0" w:firstRowLastColumn="0" w:lastRowFirstColumn="0" w:lastRowLastColumn="0"/>
+            <w:tcW w:w="2486" w:type="dxa"/>
+            <w:vAlign w:val="center"/>
+          </w:tcPr>
+          <w:p>
+            <w:pPr>
+              <w:jc w:val="center"/>
+              <w:rPr>
+                <w:b w:val="0"/>
+              </w:rPr>
+            </w:pPr>
+            <w:r>
+              <w:rPr>
+                <w:b w:val="0"/>
+              </w:rPr>
+              <w:t>6x6</w:t>
+            </w:r>
+          </w:p>
+        </w:tc>
+        <w:tc>
+          <w:tcPr>
+            <w:tcW w:w="2487" w:type="dxa"/>
+            <w:vAlign w:val="center"/>
+          </w:tcPr>
+          <w:p>
+            <w:pPr>
+              <w:jc w:val="center"/>
+              <w:cnfStyle w:val="000000100000" w:firstRow="0" w:lastRow="0" w:firstColumn="0" w:lastColumn="0" w:oddVBand="0" w:evenVBand="0" w:oddHBand="1" w:evenHBand="0" w:firstRowFirstColumn="0" w:firstRowLastColumn="0" w:lastRowFirstColumn="0" w:lastRowLastColumn="0"/>
+            </w:pPr>
+            <w:r>
+              <w:t>24</w:t>
+            </w:r>
+          </w:p>
+        </w:tc>
+        <w:tc>
+          <w:tcPr>
+            <w:tcW w:w="2487" w:type="dxa"/>
+            <w:vAlign w:val="center"/>
+          </w:tcPr>
+          <w:p>
+            <w:pPr>
+              <w:jc w:val="center"/>
+              <w:cnfStyle w:val="000000100000" w:firstRow="0" w:lastRow="0" w:firstColumn="0" w:lastColumn="0" w:oddVBand="0" w:evenVBand="0" w:oddHBand="1" w:evenHBand="0" w:firstRowFirstColumn="0" w:firstRowLastColumn="0" w:lastRowFirstColumn="0" w:lastRowLastColumn="0"/>
+            </w:pPr>
+            <w:r>
+              <w:t>Posiciones concretas de matriz</w:t>
+            </w:r>
+          </w:p>
+        </w:tc>
+        <w:tc>
+          <w:tcPr>
+            <w:tcW w:w="2487" w:type="dxa"/>
+            <w:vAlign w:val="center"/>
+          </w:tcPr>
+          <w:p>
+            <w:pPr>
+              <w:jc w:val="center"/>
+              <w:cnfStyle w:val="000000100000" w:firstRow="0" w:lastRow="0" w:firstColumn="0" w:lastColumn="0" w:oddVBand="0" w:evenVBand="0" w:oddHBand="1" w:evenHBand="0" w:firstRowFirstColumn="0" w:firstRowLastColumn="0" w:lastRowFirstColumn="0" w:lastRowLastColumn="0"/>
+            </w:pPr>
+            <w:r>
+              <w:t>Más de diez minutos</w:t>
+            </w:r>
+          </w:p>
+        </w:tc>
+      </w:tr>
+      <w:tr>
+        <w:trPr>
+          <w:trHeight w:val="680"/>
+        </w:trPr>
+        <w:tc>
+          <w:tcPr>
+            <w:cnfStyle w:val="001000000000" w:firstRow="0" w:lastRow="0" w:firstColumn="1" w:lastColumn="0" w:oddVBand="0" w:evenVBand="0" w:oddHBand="0" w:evenHBand="0" w:firstRowFirstColumn="0" w:firstRowLastColumn="0" w:lastRowFirstColumn="0" w:lastRowLastColumn="0"/>
+            <w:tcW w:w="2486" w:type="dxa"/>
+            <w:vAlign w:val="center"/>
+          </w:tcPr>
+          <w:p>
+            <w:pPr>
+              <w:jc w:val="center"/>
+              <w:rPr>
+                <w:b w:val="0"/>
+              </w:rPr>
+            </w:pPr>
+            <w:r>
+              <w:rPr>
+                <w:b w:val="0"/>
+              </w:rPr>
+              <w:t>6x6</w:t>
+            </w:r>
+          </w:p>
+        </w:tc>
+        <w:tc>
+          <w:tcPr>
+            <w:tcW w:w="2487" w:type="dxa"/>
+            <w:vAlign w:val="center"/>
+          </w:tcPr>
+          <w:p>
+            <w:pPr>
+              <w:jc w:val="center"/>
+              <w:cnfStyle w:val="000000000000" w:firstRow="0" w:lastRow="0" w:firstColumn="0" w:lastColumn="0" w:oddVBand="0" w:evenVBand="0" w:oddHBand="0" w:evenHBand="0" w:firstRowFirstColumn="0" w:firstRowLastColumn="0" w:lastRowFirstColumn="0" w:lastRowLastColumn="0"/>
+            </w:pPr>
+            <w:r>
+              <w:t>4</w:t>
+            </w:r>
+          </w:p>
+        </w:tc>
+        <w:tc>
+          <w:tcPr>
+            <w:tcW w:w="2487" w:type="dxa"/>
+            <w:vAlign w:val="center"/>
+          </w:tcPr>
+          <w:p>
+            <w:pPr>
+              <w:jc w:val="center"/>
+              <w:cnfStyle w:val="000000000000" w:firstRow="0" w:lastRow="0" w:firstColumn="0" w:lastColumn="0" w:oddVBand="0" w:evenVBand="0" w:oddHBand="0" w:evenHBand="0" w:firstRowFirstColumn="0" w:firstRowLastColumn="0" w:lastRowFirstColumn="0" w:lastRowLastColumn="0"/>
+            </w:pPr>
+            <w:r>
+              <w:t>Ambos arrays de las sumas</w:t>
+            </w:r>
+          </w:p>
+        </w:tc>
+        <w:tc>
+          <w:tcPr>
+            <w:tcW w:w="2487" w:type="dxa"/>
+            <w:vAlign w:val="center"/>
+          </w:tcPr>
+          <w:p>
+            <w:pPr>
+              <w:jc w:val="center"/>
+              <w:cnfStyle w:val="000000000000" w:firstRow="0" w:lastRow="0" w:firstColumn="0" w:lastColumn="0" w:oddVBand="0" w:evenVBand="0" w:oddHBand="0" w:evenHBand="0" w:firstRowFirstColumn="0" w:firstRowLastColumn="0" w:lastRowFirstColumn="0" w:lastRowLastColumn="0"/>
+            </w:pPr>
+            <w:r>
+              <w:t>Inmediato</w:t>
+            </w:r>
+          </w:p>
+        </w:tc>
+      </w:tr>
+      <w:tr>
+        <w:trPr>
+          <w:cnfStyle w:val="000000100000" w:firstRow="0" w:lastRow="0" w:firstColumn="0" w:lastColumn="0" w:oddVBand="0" w:evenVBand="0" w:oddHBand="1" w:evenHBand="0" w:firstRowFirstColumn="0" w:firstRowLastColumn="0" w:lastRowFirstColumn="0" w:lastRowLastColumn="0"/>
+          <w:trHeight w:val="680"/>
+        </w:trPr>
+        <w:tc>
+          <w:tcPr>
+            <w:cnfStyle w:val="001000000000" w:firstRow="0" w:lastRow="0" w:firstColumn="1" w:lastColumn="0" w:oddVBand="0" w:evenVBand="0" w:oddHBand="0" w:evenHBand="0" w:firstRowFirstColumn="0" w:firstRowLastColumn="0" w:lastRowFirstColumn="0" w:lastRowLastColumn="0"/>
+            <w:tcW w:w="2486" w:type="dxa"/>
+            <w:vAlign w:val="center"/>
+          </w:tcPr>
+          <w:p>
+            <w:pPr>
+              <w:jc w:val="center"/>
+              <w:rPr>
+                <w:b w:val="0"/>
+              </w:rPr>
+            </w:pPr>
+            <w:r>
+              <w:rPr>
+                <w:b w:val="0"/>
+              </w:rPr>
+              <w:t>6x6</w:t>
+            </w:r>
+          </w:p>
+        </w:tc>
+        <w:tc>
+          <w:tcPr>
+            <w:tcW w:w="2487" w:type="dxa"/>
+            <w:vAlign w:val="center"/>
+          </w:tcPr>
+          <w:p>
+            <w:pPr>
+              <w:jc w:val="center"/>
+              <w:cnfStyle w:val="000000100000" w:firstRow="0" w:lastRow="0" w:firstColumn="0" w:lastColumn="0" w:oddVBand="0" w:evenVBand="0" w:oddHBand="1" w:evenHBand="0" w:firstRowFirstColumn="0" w:firstRowLastColumn="0" w:lastRowFirstColumn="0" w:lastRowLastColumn="0"/>
+            </w:pPr>
+            <w:r>
+              <w:t>1</w:t>
+            </w:r>
+          </w:p>
+        </w:tc>
+        <w:tc>
+          <w:tcPr>
+            <w:tcW w:w="2487" w:type="dxa"/>
+            <w:vAlign w:val="center"/>
+          </w:tcPr>
+          <w:p>
+            <w:pPr>
+              <w:jc w:val="center"/>
+              <w:cnfStyle w:val="000000100000" w:firstRow="0" w:lastRow="0" w:firstColumn="0" w:lastColumn="0" w:oddVBand="0" w:evenVBand="0" w:oddHBand="1" w:evenHBand="0" w:firstRowFirstColumn="0" w:firstRowLastColumn="0" w:lastRowFirstColumn="0" w:lastRowLastColumn="0"/>
+            </w:pPr>
+            <w:r>
+              <w:t>Un array completo de las sumas</w:t>
+            </w:r>
+          </w:p>
+        </w:tc>
+        <w:tc>
+          <w:tcPr>
+            <w:tcW w:w="2487" w:type="dxa"/>
+            <w:vAlign w:val="center"/>
+          </w:tcPr>
+          <w:p>
+            <w:pPr>
+              <w:jc w:val="center"/>
+              <w:cnfStyle w:val="000000100000" w:firstRow="0" w:lastRow="0" w:firstColumn="0" w:lastColumn="0" w:oddVBand="0" w:evenVBand="0" w:oddHBand="1" w:evenHBand="0" w:firstRowFirstColumn="0" w:firstRowLastColumn="0" w:lastRowFirstColumn="0" w:lastRowLastColumn="0"/>
+            </w:pPr>
+            <w:r>
+              <w:t>Inmediato</w:t>
+            </w:r>
+          </w:p>
+        </w:tc>
+      </w:tr>
+      <w:tr>
+        <w:trPr>
+          <w:trHeight w:val="680"/>
+        </w:trPr>
+        <w:tc>
+          <w:tcPr>
+            <w:cnfStyle w:val="001000000000" w:firstRow="0" w:lastRow="0" w:firstColumn="1" w:lastColumn="0" w:oddVBand="0" w:evenVBand="0" w:oddHBand="0" w:evenHBand="0" w:firstRowFirstColumn="0" w:firstRowLastColumn="0" w:lastRowFirstColumn="0" w:lastRowLastColumn="0"/>
+            <w:tcW w:w="2486" w:type="dxa"/>
+            <w:vAlign w:val="center"/>
+          </w:tcPr>
+          <w:p>
+            <w:pPr>
+              <w:jc w:val="center"/>
+              <w:rPr>
+                <w:b w:val="0"/>
+              </w:rPr>
+            </w:pPr>
+            <w:r>
+              <w:rPr>
+                <w:b w:val="0"/>
+              </w:rPr>
+              <w:t>6x6</w:t>
+            </w:r>
+          </w:p>
+        </w:tc>
+        <w:tc>
+          <w:tcPr>
+            <w:tcW w:w="2487" w:type="dxa"/>
+            <w:vAlign w:val="center"/>
+          </w:tcPr>
+          <w:p>
+            <w:pPr>
+              <w:jc w:val="center"/>
+              <w:cnfStyle w:val="000000000000" w:firstRow="0" w:lastRow="0" w:firstColumn="0" w:lastColumn="0" w:oddVBand="0" w:evenVBand="0" w:oddHBand="0" w:evenHBand="0" w:firstRowFirstColumn="0" w:firstRowLastColumn="0" w:lastRowFirstColumn="0" w:lastRowLastColumn="0"/>
+            </w:pPr>
+            <w:r>
+              <w:t>2</w:t>
+            </w:r>
+          </w:p>
+        </w:tc>
+        <w:tc>
+          <w:tcPr>
+            <w:tcW w:w="2487" w:type="dxa"/>
+            <w:vAlign w:val="center"/>
+          </w:tcPr>
+          <w:p>
+            <w:pPr>
+              <w:jc w:val="center"/>
+              <w:cnfStyle w:val="000000000000" w:firstRow="0" w:lastRow="0" w:firstColumn="0" w:lastColumn="0" w:oddVBand="0" w:evenVBand="0" w:oddHBand="0" w:evenHBand="0" w:firstRowFirstColumn="0" w:firstRowLastColumn="0" w:lastRowFirstColumn="0" w:lastRowLastColumn="0"/>
+            </w:pPr>
+            <w:r>
+              <w:t>Ambos arrays</w:t>
+            </w:r>
+            <w:r>
+              <w:t xml:space="preserve"> de las sumas</w:t>
+            </w:r>
+          </w:p>
+        </w:tc>
+        <w:tc>
+          <w:tcPr>
+            <w:tcW w:w="2487" w:type="dxa"/>
+            <w:vAlign w:val="center"/>
+          </w:tcPr>
+          <w:p>
+            <w:pPr>
+              <w:jc w:val="center"/>
+              <w:cnfStyle w:val="000000000000" w:firstRow="0" w:lastRow="0" w:firstColumn="0" w:lastColumn="0" w:oddVBand="0" w:evenVBand="0" w:oddHBand="0" w:evenHBand="0" w:firstRowFirstColumn="0" w:firstRowLastColumn="0" w:lastRowFirstColumn="0" w:lastRowLastColumn="0"/>
+            </w:pPr>
+            <w:r>
+              <w:t>Inmediato</w:t>
+            </w:r>
+          </w:p>
+        </w:tc>
+      </w:tr>
+      <w:tr>
+        <w:trPr>
+          <w:cnfStyle w:val="000000100000" w:firstRow="0" w:lastRow="0" w:firstColumn="0" w:lastColumn="0" w:oddVBand="0" w:evenVBand="0" w:oddHBand="1" w:evenHBand="0" w:firstRowFirstColumn="0" w:firstRowLastColumn="0" w:lastRowFirstColumn="0" w:lastRowLastColumn="0"/>
+          <w:trHeight w:val="680"/>
+        </w:trPr>
+        <w:tc>
+          <w:tcPr>
+            <w:cnfStyle w:val="001000000000" w:firstRow="0" w:lastRow="0" w:firstColumn="1" w:lastColumn="0" w:oddVBand="0" w:evenVBand="0" w:oddHBand="0" w:evenHBand="0" w:firstRowFirstColumn="0" w:firstRowLastColumn="0" w:lastRowFirstColumn="0" w:lastRowLastColumn="0"/>
+            <w:tcW w:w="2486" w:type="dxa"/>
+            <w:vAlign w:val="center"/>
+          </w:tcPr>
+          <w:p>
+            <w:pPr>
+              <w:jc w:val="center"/>
+              <w:rPr>
+                <w:b w:val="0"/>
+              </w:rPr>
+            </w:pPr>
+            <w:r>
+              <w:rPr>
+                <w:b w:val="0"/>
+              </w:rPr>
+              <w:t>13x13</w:t>
+            </w:r>
+          </w:p>
+        </w:tc>
+        <w:tc>
+          <w:tcPr>
+            <w:tcW w:w="2487" w:type="dxa"/>
+            <w:vAlign w:val="center"/>
+          </w:tcPr>
+          <w:p>
+            <w:pPr>
+              <w:jc w:val="center"/>
+              <w:cnfStyle w:val="000000100000" w:firstRow="0" w:lastRow="0" w:firstColumn="0" w:lastColumn="0" w:oddVBand="0" w:evenVBand="0" w:oddHBand="1" w:evenHBand="0" w:firstRowFirstColumn="0" w:firstRowLastColumn="0" w:lastRowFirstColumn="0" w:lastRowLastColumn="0"/>
+            </w:pPr>
+            <w:r>
+              <w:t>2</w:t>
+            </w:r>
+          </w:p>
+        </w:tc>
+        <w:tc>
+          <w:tcPr>
+            <w:tcW w:w="2487" w:type="dxa"/>
+            <w:vAlign w:val="center"/>
+          </w:tcPr>
+          <w:p>
+            <w:pPr>
+              <w:jc w:val="center"/>
+              <w:cnfStyle w:val="000000100000" w:firstRow="0" w:lastRow="0" w:firstColumn="0" w:lastColumn="0" w:oddVBand="0" w:evenVBand="0" w:oddHBand="1" w:evenHBand="0" w:firstRowFirstColumn="0" w:firstRowLastColumn="0" w:lastRowFirstColumn="0" w:lastRowLastColumn="0"/>
+            </w:pPr>
+            <w:r>
+              <w:t>Ambos arrays de las sumas</w:t>
+            </w:r>
+          </w:p>
+        </w:tc>
+        <w:tc>
+          <w:tcPr>
+            <w:tcW w:w="2487" w:type="dxa"/>
+            <w:vAlign w:val="center"/>
+          </w:tcPr>
+          <w:p>
+            <w:pPr>
+              <w:jc w:val="center"/>
+              <w:cnfStyle w:val="000000100000" w:firstRow="0" w:lastRow="0" w:firstColumn="0" w:lastColumn="0" w:oddVBand="0" w:evenVBand="0" w:oddHBand="1" w:evenHBand="0" w:firstRowFirstColumn="0" w:firstRowLastColumn="0" w:lastRowFirstColumn="0" w:lastRowLastColumn="0"/>
+            </w:pPr>
+            <w:r>
+              <w:t>Primer resultado inmediato</w:t>
+            </w:r>
+          </w:p>
+        </w:tc>
+      </w:tr>
+      <w:tr>
+        <w:trPr>
+          <w:trHeight w:val="680"/>
+        </w:trPr>
+        <w:tc>
+          <w:tcPr>
+            <w:cnfStyle w:val="001000000000" w:firstRow="0" w:lastRow="0" w:firstColumn="1" w:lastColumn="0" w:oddVBand="0" w:evenVBand="0" w:oddHBand="0" w:evenHBand="0" w:firstRowFirstColumn="0" w:firstRowLastColumn="0" w:lastRowFirstColumn="0" w:lastRowLastColumn="0"/>
+            <w:tcW w:w="2486" w:type="dxa"/>
+            <w:vAlign w:val="center"/>
+          </w:tcPr>
+          <w:p>
+            <w:pPr>
+              <w:jc w:val="center"/>
+              <w:rPr>
+                <w:b w:val="0"/>
+              </w:rPr>
+            </w:pPr>
+            <w:r>
+              <w:rPr>
+                <w:b w:val="0"/>
+              </w:rPr>
+              <w:t>13x13</w:t>
+            </w:r>
+          </w:p>
+        </w:tc>
+        <w:tc>
+          <w:tcPr>
+            <w:tcW w:w="2487" w:type="dxa"/>
+            <w:vAlign w:val="center"/>
+          </w:tcPr>
+          <w:p>
+            <w:pPr>
+              <w:jc w:val="center"/>
+              <w:cnfStyle w:val="000000000000" w:firstRow="0" w:lastRow="0" w:firstColumn="0" w:lastColumn="0" w:oddVBand="0" w:evenVBand="0" w:oddHBand="0" w:evenHBand="0" w:firstRowFirstColumn="0" w:firstRowLastColumn="0" w:lastRowFirstColumn="0" w:lastRowLastColumn="0"/>
+            </w:pPr>
+            <w:r>
+              <w:t>1</w:t>
+            </w:r>
+          </w:p>
+        </w:tc>
+        <w:tc>
+          <w:tcPr>
+            <w:tcW w:w="2487" w:type="dxa"/>
+            <w:vAlign w:val="center"/>
+          </w:tcPr>
+          <w:p>
+            <w:pPr>
+              <w:jc w:val="center"/>
+              <w:cnfStyle w:val="000000000000" w:firstRow="0" w:lastRow="0" w:firstColumn="0" w:lastColumn="0" w:oddVBand="0" w:evenVBand="0" w:oddHBand="0" w:evenHBand="0" w:firstRowFirstColumn="0" w:firstRowLastColumn="0" w:lastRowFirstColumn="0" w:lastRowLastColumn="0"/>
+            </w:pPr>
+            <w:r>
+              <w:t>Un array completo de las sumas</w:t>
+            </w:r>
+          </w:p>
+        </w:tc>
+        <w:tc>
+          <w:tcPr>
+            <w:tcW w:w="2487" w:type="dxa"/>
+            <w:vAlign w:val="center"/>
+          </w:tcPr>
+          <w:p>
+            <w:pPr>
+              <w:jc w:val="center"/>
+              <w:cnfStyle w:val="000000000000" w:firstRow="0" w:lastRow="0" w:firstColumn="0" w:lastColumn="0" w:oddVBand="0" w:evenVBand="0" w:oddHBand="0" w:evenHBand="0" w:firstRowFirstColumn="0" w:firstRowLastColumn="0" w:lastRowFirstColumn="0" w:lastRowLastColumn="0"/>
+            </w:pPr>
+            <w:r>
+              <w:t>Primer resultado inmediato</w:t>
+            </w:r>
+          </w:p>
+        </w:tc>
+      </w:tr>
+      <w:tr>
+        <w:trPr>
+          <w:cnfStyle w:val="000000100000" w:firstRow="0" w:lastRow="0" w:firstColumn="0" w:lastColumn="0" w:oddVBand="0" w:evenVBand="0" w:oddHBand="1" w:evenHBand="0" w:firstRowFirstColumn="0" w:firstRowLastColumn="0" w:lastRowFirstColumn="0" w:lastRowLastColumn="0"/>
+          <w:trHeight w:val="680"/>
+        </w:trPr>
+        <w:tc>
+          <w:tcPr>
+            <w:cnfStyle w:val="001000000000" w:firstRow="0" w:lastRow="0" w:firstColumn="1" w:lastColumn="0" w:oddVBand="0" w:evenVBand="0" w:oddHBand="0" w:evenHBand="0" w:firstRowFirstColumn="0" w:firstRowLastColumn="0" w:lastRowFirstColumn="0" w:lastRowLastColumn="0"/>
+            <w:tcW w:w="2486" w:type="dxa"/>
+            <w:vAlign w:val="center"/>
+          </w:tcPr>
+          <w:p>
+            <w:pPr>
+              <w:jc w:val="center"/>
+              <w:rPr>
+                <w:b w:val="0"/>
+              </w:rPr>
+            </w:pPr>
+            <w:r>
+              <w:rPr>
+                <w:b w:val="0"/>
+              </w:rPr>
+              <w:t>13x13</w:t>
+            </w:r>
+          </w:p>
+        </w:tc>
+        <w:tc>
+          <w:tcPr>
+            <w:tcW w:w="2487" w:type="dxa"/>
+            <w:vAlign w:val="center"/>
+          </w:tcPr>
+          <w:p>
+            <w:pPr>
+              <w:jc w:val="center"/>
+              <w:cnfStyle w:val="000000100000" w:firstRow="0" w:lastRow="0" w:firstColumn="0" w:lastColumn="0" w:oddVBand="0" w:evenVBand="0" w:oddHBand="1" w:evenHBand="0" w:firstRowFirstColumn="0" w:firstRowLastColumn="0" w:lastRowFirstColumn="0" w:lastRowLastColumn="0"/>
+            </w:pPr>
+            <w:r>
+              <w:t>0</w:t>
+            </w:r>
+          </w:p>
+        </w:tc>
+        <w:tc>
+          <w:tcPr>
+            <w:tcW w:w="2487" w:type="dxa"/>
+            <w:vAlign w:val="center"/>
+          </w:tcPr>
+          <w:p>
+            <w:pPr>
+              <w:jc w:val="center"/>
+              <w:cnfStyle w:val="000000100000" w:firstRow="0" w:lastRow="0" w:firstColumn="0" w:lastColumn="0" w:oddVBand="0" w:evenVBand="0" w:oddHBand="1" w:evenHBand="0" w:firstRowFirstColumn="0" w:firstRowLastColumn="0" w:lastRowFirstColumn="0" w:lastRowLastColumn="0"/>
+            </w:pPr>
+            <w:r>
+              <w:t>-</w:t>
+            </w:r>
+          </w:p>
+        </w:tc>
+        <w:tc>
+          <w:tcPr>
+            <w:tcW w:w="2487" w:type="dxa"/>
+            <w:vAlign w:val="center"/>
+          </w:tcPr>
+          <w:p>
+            <w:pPr>
+              <w:jc w:val="center"/>
+              <w:cnfStyle w:val="000000100000" w:firstRow="0" w:lastRow="0" w:firstColumn="0" w:lastColumn="0" w:oddVBand="0" w:evenVBand="0" w:oddHBand="1" w:evenHBand="0" w:firstRowFirstColumn="0" w:firstRowLastColumn="0" w:lastRowFirstColumn="0" w:lastRowLastColumn="0"/>
+            </w:pPr>
+            <w:r>
+              <w:t>Inmediato</w:t>
+            </w:r>
+          </w:p>
+        </w:tc>
+      </w:tr>
+      <w:tr>
+        <w:trPr>
+          <w:trHeight w:val="680"/>
+        </w:trPr>
+        <w:tc>
+          <w:tcPr>
+            <w:cnfStyle w:val="001000000000" w:firstRow="0" w:lastRow="0" w:firstColumn="1" w:lastColumn="0" w:oddVBand="0" w:evenVBand="0" w:oddHBand="0" w:evenHBand="0" w:firstRowFirstColumn="0" w:firstRowLastColumn="0" w:lastRowFirstColumn="0" w:lastRowLastColumn="0"/>
+            <w:tcW w:w="2486" w:type="dxa"/>
+            <w:vAlign w:val="center"/>
+          </w:tcPr>
+          <w:p>
+            <w:pPr>
+              <w:jc w:val="center"/>
+              <w:rPr>
+                <w:b w:val="0"/>
+              </w:rPr>
+            </w:pPr>
+            <w:r>
+              <w:rPr>
+                <w:b w:val="0"/>
+              </w:rPr>
+              <w:t>13x13</w:t>
+            </w:r>
+          </w:p>
+        </w:tc>
+        <w:tc>
+          <w:tcPr>
+            <w:tcW w:w="2487" w:type="dxa"/>
+            <w:vAlign w:val="center"/>
+          </w:tcPr>
+          <w:p>
+            <w:pPr>
+              <w:jc w:val="center"/>
+              <w:cnfStyle w:val="000000000000" w:firstRow="0" w:lastRow="0" w:firstColumn="0" w:lastColumn="0" w:oddVBand="0" w:evenVBand="0" w:oddHBand="0" w:evenHBand="0" w:firstRowFirstColumn="0" w:firstRowLastColumn="0" w:lastRowFirstColumn="0" w:lastRowLastColumn="0"/>
+            </w:pPr>
+            <w:r>
+              <w:t>13</w:t>
+            </w:r>
+          </w:p>
+        </w:tc>
+        <w:tc>
+          <w:tcPr>
+            <w:tcW w:w="2487" w:type="dxa"/>
+            <w:vAlign w:val="center"/>
+          </w:tcPr>
+          <w:p>
+            <w:pPr>
+              <w:jc w:val="center"/>
+              <w:cnfStyle w:val="000000000000" w:firstRow="0" w:lastRow="0" w:firstColumn="0" w:lastColumn="0" w:oddVBand="0" w:evenVBand="0" w:oddHBand="0" w:evenHBand="0" w:firstRowFirstColumn="0" w:firstRowLastColumn="0" w:lastRowFirstColumn="0" w:lastRowLastColumn="0"/>
+            </w:pPr>
+            <w:r>
+              <w:t>Posiciones concretas de matriz</w:t>
+            </w:r>
+          </w:p>
+        </w:tc>
+        <w:tc>
+          <w:tcPr>
+            <w:tcW w:w="2487" w:type="dxa"/>
+            <w:vAlign w:val="center"/>
+          </w:tcPr>
+          <w:p>
+            <w:pPr>
+              <w:jc w:val="center"/>
+              <w:cnfStyle w:val="000000000000" w:firstRow="0" w:lastRow="0" w:firstColumn="0" w:lastColumn="0" w:oddVBand="0" w:evenVBand="0" w:oddHBand="0" w:evenHBand="0" w:firstRowFirstColumn="0" w:firstRowLastColumn="0" w:lastRowFirstColumn="0" w:lastRowLastColumn="0"/>
+            </w:pPr>
+            <w:r>
+              <w:t>Inmediato</w:t>
+            </w:r>
+          </w:p>
+        </w:tc>
+      </w:tr>
+      <w:tr>
+        <w:trPr>
+          <w:cnfStyle w:val="000000100000" w:firstRow="0" w:lastRow="0" w:firstColumn="0" w:lastColumn="0" w:oddVBand="0" w:evenVBand="0" w:oddHBand="1" w:evenHBand="0" w:firstRowFirstColumn="0" w:firstRowLastColumn="0" w:lastRowFirstColumn="0" w:lastRowLastColumn="0"/>
+          <w:trHeight w:val="680"/>
+        </w:trPr>
+        <w:tc>
+          <w:tcPr>
+            <w:cnfStyle w:val="001000000000" w:firstRow="0" w:lastRow="0" w:firstColumn="1" w:lastColumn="0" w:oddVBand="0" w:evenVBand="0" w:oddHBand="0" w:evenHBand="0" w:firstRowFirstColumn="0" w:firstRowLastColumn="0" w:lastRowFirstColumn="0" w:lastRowLastColumn="0"/>
+            <w:tcW w:w="2486" w:type="dxa"/>
+            <w:vAlign w:val="center"/>
+          </w:tcPr>
+          <w:p>
+            <w:pPr>
+              <w:jc w:val="center"/>
+              <w:rPr>
+                <w:b w:val="0"/>
+              </w:rPr>
+            </w:pPr>
+            <w:r>
+              <w:rPr>
+                <w:b w:val="0"/>
+              </w:rPr>
+              <w:t>13x13</w:t>
+            </w:r>
+          </w:p>
+        </w:tc>
+        <w:tc>
+          <w:tcPr>
+            <w:tcW w:w="2487" w:type="dxa"/>
+            <w:vAlign w:val="center"/>
+          </w:tcPr>
+          <w:p>
+            <w:pPr>
+              <w:jc w:val="center"/>
+              <w:cnfStyle w:val="000000100000" w:firstRow="0" w:lastRow="0" w:firstColumn="0" w:lastColumn="0" w:oddVBand="0" w:evenVBand="0" w:oddHBand="1" w:evenHBand="0" w:firstRowFirstColumn="0" w:firstRowLastColumn="0" w:lastRowFirstColumn="0" w:lastRowLastColumn="0"/>
+            </w:pPr>
+            <w:r>
+              <w:t>26</w:t>
+            </w:r>
+          </w:p>
+        </w:tc>
+        <w:tc>
+          <w:tcPr>
+            <w:tcW w:w="2487" w:type="dxa"/>
+            <w:vAlign w:val="center"/>
+          </w:tcPr>
+          <w:p>
+            <w:pPr>
+              <w:jc w:val="center"/>
+              <w:cnfStyle w:val="000000100000" w:firstRow="0" w:lastRow="0" w:firstColumn="0" w:lastColumn="0" w:oddVBand="0" w:evenVBand="0" w:oddHBand="1" w:evenHBand="0" w:firstRowFirstColumn="0" w:firstRowLastColumn="0" w:lastRowFirstColumn="0" w:lastRowLastColumn="0"/>
+            </w:pPr>
+            <w:r>
+              <w:t>Posiciones concretas de matriz</w:t>
+            </w:r>
+          </w:p>
+        </w:tc>
+        <w:tc>
+          <w:tcPr>
+            <w:tcW w:w="2487" w:type="dxa"/>
+            <w:vAlign w:val="center"/>
+          </w:tcPr>
+          <w:p>
+            <w:pPr>
+              <w:jc w:val="center"/>
+              <w:cnfStyle w:val="000000100000" w:firstRow="0" w:lastRow="0" w:firstColumn="0" w:lastColumn="0" w:oddVBand="0" w:evenVBand="0" w:oddHBand="1" w:evenHBand="0" w:firstRowFirstColumn="0" w:firstRowLastColumn="0" w:lastRowFirstColumn="0" w:lastRowLastColumn="0"/>
+            </w:pPr>
+            <w:r>
+              <w:t>Inmediato</w:t>
+            </w:r>
+          </w:p>
+        </w:tc>
+      </w:tr>
+      <w:tr>
+        <w:trPr>
+          <w:trHeight w:val="680"/>
+        </w:trPr>
+        <w:tc>
+          <w:tcPr>
+            <w:cnfStyle w:val="001000000000" w:firstRow="0" w:lastRow="0" w:firstColumn="1" w:lastColumn="0" w:oddVBand="0" w:evenVBand="0" w:oddHBand="0" w:evenHBand="0" w:firstRowFirstColumn="0" w:firstRowLastColumn="0" w:lastRowFirstColumn="0" w:lastRowLastColumn="0"/>
+            <w:tcW w:w="2486" w:type="dxa"/>
+            <w:vAlign w:val="center"/>
+          </w:tcPr>
+          <w:p>
+            <w:pPr>
+              <w:jc w:val="center"/>
+              <w:rPr>
+                <w:b w:val="0"/>
+              </w:rPr>
+            </w:pPr>
+            <w:r>
+              <w:rPr>
+                <w:b w:val="0"/>
+              </w:rPr>
+              <w:t>13x13</w:t>
+            </w:r>
+          </w:p>
+        </w:tc>
+        <w:tc>
+          <w:tcPr>
+            <w:tcW w:w="2487" w:type="dxa"/>
+            <w:vAlign w:val="center"/>
+          </w:tcPr>
+          <w:p>
+            <w:pPr>
+              <w:jc w:val="center"/>
+              <w:cnfStyle w:val="000000000000" w:firstRow="0" w:lastRow="0" w:firstColumn="0" w:lastColumn="0" w:oddVBand="0" w:evenVBand="0" w:oddHBand="0" w:evenHBand="0" w:firstRowFirstColumn="0" w:firstRowLastColumn="0" w:lastRowFirstColumn="0" w:lastRowLastColumn="0"/>
+            </w:pPr>
+            <w:r>
+              <w:t>52</w:t>
+            </w:r>
+          </w:p>
+        </w:tc>
+        <w:tc>
+          <w:tcPr>
+            <w:tcW w:w="2487" w:type="dxa"/>
+            <w:vAlign w:val="center"/>
+          </w:tcPr>
+          <w:p>
+            <w:pPr>
+              <w:jc w:val="center"/>
+              <w:cnfStyle w:val="000000000000" w:firstRow="0" w:lastRow="0" w:firstColumn="0" w:lastColumn="0" w:oddVBand="0" w:evenVBand="0" w:oddHBand="0" w:evenHBand="0" w:firstRowFirstColumn="0" w:firstRowLastColumn="0" w:lastRowFirstColumn="0" w:lastRowLastColumn="0"/>
+            </w:pPr>
+            <w:r>
+              <w:t>Posiciones concretas de matriz</w:t>
+            </w:r>
+          </w:p>
+        </w:tc>
+        <w:tc>
+          <w:tcPr>
+            <w:tcW w:w="2487" w:type="dxa"/>
+            <w:vAlign w:val="center"/>
+          </w:tcPr>
+          <w:p>
+            <w:pPr>
+              <w:jc w:val="center"/>
+              <w:cnfStyle w:val="000000000000" w:firstRow="0" w:lastRow="0" w:firstColumn="0" w:lastColumn="0" w:oddVBand="0" w:evenVBand="0" w:oddHBand="0" w:evenHBand="0" w:firstRowFirstColumn="0" w:firstRowLastColumn="0" w:lastRowFirstColumn="0" w:lastRowLastColumn="0"/>
+            </w:pPr>
+            <w:r>
+              <w:t>Más de diez minutos</w:t>
+            </w:r>
+          </w:p>
+        </w:tc>
+      </w:tr>
+    </w:tbl>
+    <w:p/>
+    <w:bookmarkStart w:id="0" w:name="_MON_1606926478"/>
+    <w:bookmarkEnd w:id="0"/>
+    <w:p>
+      <w:r>
+        <w:rPr>
+          <w:noProof/>
+        </w:rPr>
+        <w:object w:dxaOrig="8500" w:dyaOrig="5040">
+          <v:shapetype id="_x0000_t75" coordsize="21600,21600" o:spt="75" o:preferrelative="t" path="m@4@5l@4@11@9@11@9@5xe" filled="f" stroked="f">
+            <v:stroke joinstyle="miter"/>
+            <v:formulas>
+              <v:f eqn="if lineDrawn pixelLineWidth 0"/>
+              <v:f eqn="sum @0 1 0"/>
+              <v:f eqn="sum 0 0 @1"/>
+              <v:f eqn="prod @2 1 2"/>
+              <v:f eqn="prod @3 21600 pixelWidth"/>
+              <v:f eqn="prod @3 21600 pixelHeight"/>
+              <v:f eqn="sum @0 0 1"/>
+              <v:f eqn="prod @6 1 2"/>
+              <v:f eqn="prod @7 21600 pixelWidth"/>
+              <v:f eqn="sum @8 21600 0"/>
+              <v:f eqn="prod @7 21600 pixelHeight"/>
+              <v:f eqn="sum @10 21600 0"/>
+            </v:formulas>
+            <v:path o:extrusionok="f" gradientshapeok="t" o:connecttype="rect"/>
+            <o:lock v:ext="edit" aspectratio="t"/>
+          </v:shapetype>
+          <v:shape id="_x0000_i1025" type="#_x0000_t75" alt="" style="width:426pt;height:252pt;mso-width-percent:0;mso-height-percent:0;mso-width-percent:0;mso-height-percent:0" o:ole="">
+            <v:imagedata r:id="rId14" o:title=""/>
+          </v:shape>
+          <o:OLEObject Type="Embed" ProgID="Word.DocumentMacroEnabled.12" ShapeID="_x0000_i1025" DrawAspect="Content" ObjectID="_1606927737" r:id="rId15"/>
+        </w:object>
+      </w:r>
+    </w:p>
+    <w:p>
+      <w:pPr>
+        <w:jc w:val="center"/>
+      </w:pPr>
+      <w:bookmarkStart w:id="1" w:name="_GoBack"/>
+      <w:bookmarkEnd w:id="1"/>
+      <w:r>
+        <w:rPr>
+          <w:noProof/>
+        </w:rPr>
+        <w:lastRenderedPageBreak/>
+        <w:drawing>
+          <wp:inline distT="0" distB="0" distL="0" distR="0">
+            <wp:extent cx="5959929" cy="4317136"/>
+            <wp:effectExtent l="0" t="0" r="0" b="1270"/>
+            <wp:docPr id="21" name="Imagen 21"/>
+            <wp:cNvGraphicFramePr>
+              <a:graphicFrameLocks xmlns:a="http://schemas.openxmlformats.org/drawingml/2006/main" noChangeAspect="1"/>
+            </wp:cNvGraphicFramePr>
+            <a:graphic xmlns:a="http://schemas.openxmlformats.org/drawingml/2006/main">
+              <a:graphicData uri="http://schemas.openxmlformats.org/drawingml/2006/picture">
+                <pic:pic xmlns:pic="http://schemas.openxmlformats.org/drawingml/2006/picture">
+                  <pic:nvPicPr>
+                    <pic:cNvPr id="21" name="Captura de pantalla 2018-12-21 a las 19.49.03.png"/>
+                    <pic:cNvPicPr/>
+                  </pic:nvPicPr>
+                  <pic:blipFill rotWithShape="1">
+                    <a:blip r:embed="rId16" cstate="print">
+                      <a:extLst>
+                        <a:ext uri="{28A0092B-C50C-407E-A947-70E740481C1C}">
+                          <a14:useLocalDpi xmlns:a14="http://schemas.microsoft.com/office/drawing/2010/main" val="0"/>
+                        </a:ext>
+                      </a:extLst>
+                    </a:blip>
+                    <a:srcRect t="16051" r="33561" b="6943"/>
+                    <a:stretch/>
+                  </pic:blipFill>
+                  <pic:spPr bwMode="auto">
+                    <a:xfrm>
+                      <a:off x="0" y="0"/>
+                      <a:ext cx="5968445" cy="4323305"/>
+                    </a:xfrm>
+                    <a:prstGeom prst="rect">
+                      <a:avLst/>
+                    </a:prstGeom>
+                    <a:ln>
+                      <a:noFill/>
+                    </a:ln>
+                    <a:extLst>
+                      <a:ext uri="{53640926-AAD7-44D8-BBD7-CCE9431645EC}">
+                        <a14:shadowObscured xmlns:a14="http://schemas.microsoft.com/office/drawing/2010/main"/>
+                      </a:ext>
+                    </a:extLst>
+                  </pic:spPr>
+                </pic:pic>
+              </a:graphicData>
+            </a:graphic>
+          </wp:inline>
+        </w:drawing>
+      </w:r>
+    </w:p>
+    <w:p>
+      <w:pPr>
         <w:pStyle w:val="Ttulo1"/>
       </w:pPr>
       <w:r>
@@ -993,22 +2069,14 @@
     </w:p>
     <w:p>
       <w:r>
-        <w:t xml:space="preserve">Repositorio </w:t>
-      </w:r>
-      <w:proofErr w:type="spellStart"/>
-      <w:r>
-        <w:t>Github</w:t>
-      </w:r>
-      <w:proofErr w:type="spellEnd"/>
-      <w:r>
-        <w:t xml:space="preserve"> con nuestro código e informe:</w:t>
+        <w:t>Repositorio Github con nuestro código e informe:</w:t>
       </w:r>
     </w:p>
     <w:p>
       <w:pPr>
         <w:ind w:firstLine="720"/>
       </w:pPr>
-      <w:hyperlink r:id="rId14" w:history="1">
+      <w:hyperlink r:id="rId17" w:history="1">
         <w:r>
           <w:rPr>
             <w:rStyle w:val="Hipervnculo"/>
@@ -1022,22 +2090,14 @@
     </w:p>
     <w:p>
       <w:r>
-        <w:t xml:space="preserve">Repositorio </w:t>
-      </w:r>
-      <w:proofErr w:type="spellStart"/>
-      <w:r>
-        <w:t>Github</w:t>
-      </w:r>
-      <w:proofErr w:type="spellEnd"/>
-      <w:r>
-        <w:t xml:space="preserve"> que nos dio la idea y que sirvió como primer planteamiento:</w:t>
+        <w:t>Repositorio Github que nos dio la idea y que sirvió como primer planteamiento:</w:t>
       </w:r>
     </w:p>
     <w:p>
       <w:pPr>
         <w:ind w:firstLine="708"/>
       </w:pPr>
-      <w:hyperlink r:id="rId15" w:history="1">
+      <w:hyperlink r:id="rId18" w:history="1">
         <w:r>
           <w:rPr>
             <w:rStyle w:val="Hipervnculo"/>
@@ -1061,7 +2121,7 @@
       <w:pPr>
         <w:ind w:firstLine="708"/>
       </w:pPr>
-      <w:hyperlink r:id="rId16" w:history="1">
+      <w:hyperlink r:id="rId19" w:history="1">
         <w:r>
           <w:rPr>
             <w:rStyle w:val="Hipervnculo"/>
@@ -1100,7 +2160,7 @@
       <w:pPr>
         <w:ind w:firstLine="708"/>
       </w:pPr>
-      <w:hyperlink r:id="rId17" w:history="1">
+      <w:hyperlink r:id="rId20" w:history="1">
         <w:r>
           <w:rPr>
             <w:rStyle w:val="Hipervnculo"/>
@@ -1113,9 +2173,9 @@
       </w:r>
     </w:p>
     <w:sectPr>
-      <w:headerReference w:type="default" r:id="rId18"/>
-      <w:footerReference w:type="even" r:id="rId19"/>
-      <w:footerReference w:type="default" r:id="rId20"/>
+      <w:headerReference w:type="default" r:id="rId21"/>
+      <w:footerReference w:type="even" r:id="rId22"/>
+      <w:footerReference w:type="default" r:id="rId23"/>
       <w:pgSz w:w="11907" w:h="16839"/>
       <w:pgMar w:top="1440" w:right="1050" w:bottom="1440" w:left="1050" w:header="612" w:footer="459" w:gutter="0"/>
       <w:pgNumType w:start="0"/>
@@ -1298,7 +2358,7 @@
         </mc:Choice>
         <mc:Fallback>
           <w:pict>
-            <v:group w14:anchorId="34C5F79C" id="Grupo 4" o:spid="_x0000_s1026" style="width:183.3pt;height:3.55pt;mso-position-horizontal-relative:char;mso-position-vertical-relative:line" coordorigin="7606,15084" coordsize="3666,71" o:gfxdata="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">
+            <v:group w14:anchorId="168FFF7C" id="Grupo 4" o:spid="_x0000_s1026" style="width:183.3pt;height:3.55pt;mso-position-horizontal-relative:char;mso-position-vertical-relative:line" coordorigin="7606,15084" coordsize="3666,71" o:gfxdata="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">
               <v:shapetype id="_x0000_t32" coordsize="21600,21600" o:spt="32" o:oned="t" path="m,l21600,21600e" filled="f">
                 <v:path arrowok="t" fillok="f" o:connecttype="none"/>
                 <o:lock v:ext="edit" shapetype="t"/>
@@ -1357,7 +2417,7 @@
         <w:noProof/>
         <w:color w:val="6076B4" w:themeColor="accent1"/>
       </w:rPr>
-      <w:t>Explicación del rompecabezas</w:t>
+      <w:t>Enlaces de interés</w:t>
     </w:r>
     <w:r>
       <w:rPr>
@@ -2801,6 +3861,230 @@
       <w:shd w:val="clear" w:color="auto" w:fill="E1DFDD"/>
     </w:rPr>
   </w:style>
+  <w:style w:type="table" w:styleId="Tablaconcuadrcula">
+    <w:name w:val="Table Grid"/>
+    <w:basedOn w:val="Tablanormal"/>
+    <w:uiPriority w:val="59"/>
+    <w:unhideWhenUsed/>
+    <w:rsid w:val="00796FB5"/>
+    <w:pPr>
+      <w:spacing w:after="0" w:line="240" w:lineRule="auto"/>
+    </w:pPr>
+    <w:tblPr>
+      <w:tblBorders>
+        <w:top w:val="single" w:sz="4" w:space="0" w:color="auto"/>
+        <w:left w:val="single" w:sz="4" w:space="0" w:color="auto"/>
+        <w:bottom w:val="single" w:sz="4" w:space="0" w:color="auto"/>
+        <w:right w:val="single" w:sz="4" w:space="0" w:color="auto"/>
+        <w:insideH w:val="single" w:sz="4" w:space="0" w:color="auto"/>
+        <w:insideV w:val="single" w:sz="4" w:space="0" w:color="auto"/>
+      </w:tblBorders>
+    </w:tblPr>
+  </w:style>
+  <w:style w:type="table" w:styleId="Tablanormal2">
+    <w:name w:val="Plain Table 2"/>
+    <w:basedOn w:val="Tablanormal"/>
+    <w:uiPriority w:val="42"/>
+    <w:rsid w:val="009E762A"/>
+    <w:pPr>
+      <w:spacing w:after="0" w:line="240" w:lineRule="auto"/>
+    </w:pPr>
+    <w:tblPr>
+      <w:tblStyleRowBandSize w:val="1"/>
+      <w:tblStyleColBandSize w:val="1"/>
+      <w:tblBorders>
+        <w:top w:val="single" w:sz="4" w:space="0" w:color="7F7F7F" w:themeColor="text1" w:themeTint="80"/>
+        <w:bottom w:val="single" w:sz="4" w:space="0" w:color="7F7F7F" w:themeColor="text1" w:themeTint="80"/>
+      </w:tblBorders>
+    </w:tblPr>
+    <w:tblStylePr w:type="firstRow">
+      <w:rPr>
+        <w:b/>
+        <w:bCs/>
+      </w:rPr>
+      <w:tblPr/>
+      <w:tcPr>
+        <w:tcBorders>
+          <w:bottom w:val="single" w:sz="4" w:space="0" w:color="7F7F7F" w:themeColor="text1" w:themeTint="80"/>
+        </w:tcBorders>
+      </w:tcPr>
+    </w:tblStylePr>
+    <w:tblStylePr w:type="lastRow">
+      <w:rPr>
+        <w:b/>
+        <w:bCs/>
+      </w:rPr>
+      <w:tblPr/>
+      <w:tcPr>
+        <w:tcBorders>
+          <w:top w:val="single" w:sz="4" w:space="0" w:color="7F7F7F" w:themeColor="text1" w:themeTint="80"/>
+        </w:tcBorders>
+      </w:tcPr>
+    </w:tblStylePr>
+    <w:tblStylePr w:type="firstCol">
+      <w:rPr>
+        <w:b/>
+        <w:bCs/>
+      </w:rPr>
+    </w:tblStylePr>
+    <w:tblStylePr w:type="lastCol">
+      <w:rPr>
+        <w:b/>
+        <w:bCs/>
+      </w:rPr>
+    </w:tblStylePr>
+    <w:tblStylePr w:type="band1Vert">
+      <w:tblPr/>
+      <w:tcPr>
+        <w:tcBorders>
+          <w:left w:val="single" w:sz="4" w:space="0" w:color="7F7F7F" w:themeColor="text1" w:themeTint="80"/>
+          <w:right w:val="single" w:sz="4" w:space="0" w:color="7F7F7F" w:themeColor="text1" w:themeTint="80"/>
+        </w:tcBorders>
+      </w:tcPr>
+    </w:tblStylePr>
+    <w:tblStylePr w:type="band2Vert">
+      <w:tblPr/>
+      <w:tcPr>
+        <w:tcBorders>
+          <w:left w:val="single" w:sz="4" w:space="0" w:color="7F7F7F" w:themeColor="text1" w:themeTint="80"/>
+          <w:right w:val="single" w:sz="4" w:space="0" w:color="7F7F7F" w:themeColor="text1" w:themeTint="80"/>
+        </w:tcBorders>
+      </w:tcPr>
+    </w:tblStylePr>
+    <w:tblStylePr w:type="band1Horz">
+      <w:tblPr/>
+      <w:tcPr>
+        <w:tcBorders>
+          <w:top w:val="single" w:sz="4" w:space="0" w:color="7F7F7F" w:themeColor="text1" w:themeTint="80"/>
+          <w:bottom w:val="single" w:sz="4" w:space="0" w:color="7F7F7F" w:themeColor="text1" w:themeTint="80"/>
+        </w:tcBorders>
+      </w:tcPr>
+    </w:tblStylePr>
+  </w:style>
+  <w:style w:type="table" w:styleId="Tabladelista3-nfasis6">
+    <w:name w:val="List Table 3 Accent 6"/>
+    <w:basedOn w:val="Tablanormal"/>
+    <w:uiPriority w:val="48"/>
+    <w:rsid w:val="009E762A"/>
+    <w:pPr>
+      <w:spacing w:after="0" w:line="240" w:lineRule="auto"/>
+    </w:pPr>
+    <w:tblPr>
+      <w:tblStyleRowBandSize w:val="1"/>
+      <w:tblStyleColBandSize w:val="1"/>
+      <w:tblBorders>
+        <w:top w:val="single" w:sz="4" w:space="0" w:color="758085" w:themeColor="accent6"/>
+        <w:left w:val="single" w:sz="4" w:space="0" w:color="758085" w:themeColor="accent6"/>
+        <w:bottom w:val="single" w:sz="4" w:space="0" w:color="758085" w:themeColor="accent6"/>
+        <w:right w:val="single" w:sz="4" w:space="0" w:color="758085" w:themeColor="accent6"/>
+      </w:tblBorders>
+    </w:tblPr>
+    <w:tblStylePr w:type="firstRow">
+      <w:rPr>
+        <w:b/>
+        <w:bCs/>
+        <w:color w:val="FFFFFF" w:themeColor="background1"/>
+      </w:rPr>
+      <w:tblPr/>
+      <w:tcPr>
+        <w:shd w:val="clear" w:color="auto" w:fill="758085" w:themeFill="accent6"/>
+      </w:tcPr>
+    </w:tblStylePr>
+    <w:tblStylePr w:type="lastRow">
+      <w:rPr>
+        <w:b/>
+        <w:bCs/>
+      </w:rPr>
+      <w:tblPr/>
+      <w:tcPr>
+        <w:tcBorders>
+          <w:top w:val="double" w:sz="4" w:space="0" w:color="758085" w:themeColor="accent6"/>
+        </w:tcBorders>
+        <w:shd w:val="clear" w:color="auto" w:fill="FFFFFF" w:themeFill="background1"/>
+      </w:tcPr>
+    </w:tblStylePr>
+    <w:tblStylePr w:type="firstCol">
+      <w:rPr>
+        <w:b/>
+        <w:bCs/>
+      </w:rPr>
+      <w:tblPr/>
+      <w:tcPr>
+        <w:tcBorders>
+          <w:right w:val="nil"/>
+        </w:tcBorders>
+        <w:shd w:val="clear" w:color="auto" w:fill="FFFFFF" w:themeFill="background1"/>
+      </w:tcPr>
+    </w:tblStylePr>
+    <w:tblStylePr w:type="lastCol">
+      <w:rPr>
+        <w:b/>
+        <w:bCs/>
+      </w:rPr>
+      <w:tblPr/>
+      <w:tcPr>
+        <w:tcBorders>
+          <w:left w:val="nil"/>
+        </w:tcBorders>
+        <w:shd w:val="clear" w:color="auto" w:fill="FFFFFF" w:themeFill="background1"/>
+      </w:tcPr>
+    </w:tblStylePr>
+    <w:tblStylePr w:type="band1Vert">
+      <w:tblPr/>
+      <w:tcPr>
+        <w:tcBorders>
+          <w:left w:val="single" w:sz="4" w:space="0" w:color="758085" w:themeColor="accent6"/>
+          <w:right w:val="single" w:sz="4" w:space="0" w:color="758085" w:themeColor="accent6"/>
+        </w:tcBorders>
+      </w:tcPr>
+    </w:tblStylePr>
+    <w:tblStylePr w:type="band1Horz">
+      <w:tblPr/>
+      <w:tcPr>
+        <w:tcBorders>
+          <w:top w:val="single" w:sz="4" w:space="0" w:color="758085" w:themeColor="accent6"/>
+          <w:bottom w:val="single" w:sz="4" w:space="0" w:color="758085" w:themeColor="accent6"/>
+          <w:insideH w:val="nil"/>
+        </w:tcBorders>
+      </w:tcPr>
+    </w:tblStylePr>
+    <w:tblStylePr w:type="neCell">
+      <w:tblPr/>
+      <w:tcPr>
+        <w:tcBorders>
+          <w:left w:val="nil"/>
+          <w:bottom w:val="nil"/>
+        </w:tcBorders>
+      </w:tcPr>
+    </w:tblStylePr>
+    <w:tblStylePr w:type="nwCell">
+      <w:tblPr/>
+      <w:tcPr>
+        <w:tcBorders>
+          <w:bottom w:val="nil"/>
+          <w:right w:val="nil"/>
+        </w:tcBorders>
+      </w:tcPr>
+    </w:tblStylePr>
+    <w:tblStylePr w:type="seCell">
+      <w:tblPr/>
+      <w:tcPr>
+        <w:tcBorders>
+          <w:top w:val="double" w:sz="4" w:space="0" w:color="758085" w:themeColor="accent6"/>
+          <w:left w:val="nil"/>
+        </w:tcBorders>
+      </w:tcPr>
+    </w:tblStylePr>
+    <w:tblStylePr w:type="swCell">
+      <w:tblPr/>
+      <w:tcPr>
+        <w:tcBorders>
+          <w:top w:val="double" w:sz="4" w:space="0" w:color="758085" w:themeColor="accent6"/>
+          <w:right w:val="nil"/>
+        </w:tcBorders>
+      </w:tcPr>
+    </w:tblStylePr>
+  </w:style>
 </w:styles>
 </file>
 
@@ -2955,7 +4239,7 @@
     <w:family w:val="swiss"/>
     <w:notTrueType/>
     <w:pitch w:val="variable"/>
-    <w:sig w:usb0="E1002EFF" w:usb1="C000605B" w:usb2="00000029" w:usb3="00000000" w:csb0="000101FF" w:csb1="00000000"/>
+    <w:sig w:usb0="00000003" w:usb1="00000000" w:usb2="00000000" w:usb3="00000000" w:csb0="00000001" w:csb1="00000000"/>
   </w:font>
   <w:font w:name="Wingdings 2">
     <w:panose1 w:val="05020102010507070707"/>
@@ -2997,8 +4281,8 @@
     <w:compatSetting w:name="useWord2013TrackBottomHyphenation" w:uri="http://schemas.microsoft.com/office/word" w:val="0"/>
   </w:compat>
   <w:rsids>
-    <w:rsidRoot w:val="00FA7D8E"/>
-    <w:rsid w:val="00FA7D8E"/>
+    <w:rsidRoot w:val="00586765"/>
+    <w:rsid w:val="00586765"/>
   </w:rsids>
   <m:mathPr>
     <m:mathFont m:val="Cambria Math"/>
@@ -5132,7 +6416,7 @@
 </file>
 
 <file path=customXml/itemProps6.xml><?xml version="1.0" encoding="utf-8"?>
-<ds:datastoreItem xmlns:ds="http://schemas.openxmlformats.org/officeDocument/2006/customXml" ds:itemID="{580F2787-9938-D349-A516-2AC78970A4F3}">
+<ds:datastoreItem xmlns:ds="http://schemas.openxmlformats.org/officeDocument/2006/customXml" ds:itemID="{40DDCDDC-F8F6-DE43-BA9B-CF1E581DAF93}">
   <ds:schemaRefs>
     <ds:schemaRef ds:uri="http://schemas.openxmlformats.org/officeDocument/2006/bibliography"/>
   </ds:schemaRefs>

</xml_diff>